<commit_message>
überarbeitete Assets (Ben) im Ordner - BITTE SCHAU MICH AN/17.06.2019
</commit_message>
<xml_diff>
--- a/ART UND ANIMATION/QUALITÄTSKONTROLLE/FEEDBACKS/Feedback.14.06.2019.docx
+++ b/ART UND ANIMATION/QUALITÄTSKONTROLLE/FEEDBACKS/Feedback.14.06.2019.docx
@@ -166,13 +166,15 @@
               </w:tabs>
               <w:rPr>
                 <w:rFonts w:ascii="Times New Roman" w:hAnsi="Times New Roman" w:cs="Times New Roman"/>
-                <w:sz w:val="24"/>
-                <w:szCs w:val="24"/>
-              </w:rPr>
-            </w:pPr>
-            <w:r>
-              <w:rPr>
-                <w:rFonts w:ascii="Times New Roman" w:hAnsi="Times New Roman" w:cs="Times New Roman"/>
+                <w:strike/>
+                <w:sz w:val="24"/>
+                <w:szCs w:val="24"/>
+              </w:rPr>
+            </w:pPr>
+            <w:r>
+              <w:rPr>
+                <w:rFonts w:ascii="Times New Roman" w:hAnsi="Times New Roman" w:cs="Times New Roman"/>
+                <w:strike/>
                 <w:sz w:val="24"/>
                 <w:szCs w:val="24"/>
               </w:rPr>
@@ -191,13 +193,15 @@
               </w:tabs>
               <w:rPr>
                 <w:rFonts w:ascii="Times New Roman" w:hAnsi="Times New Roman" w:cs="Times New Roman"/>
-                <w:sz w:val="24"/>
-                <w:szCs w:val="24"/>
-              </w:rPr>
-            </w:pPr>
-            <w:r>
-              <w:rPr>
-                <w:rFonts w:ascii="Times New Roman" w:hAnsi="Times New Roman" w:cs="Times New Roman"/>
+                <w:strike/>
+                <w:sz w:val="24"/>
+                <w:szCs w:val="24"/>
+              </w:rPr>
+            </w:pPr>
+            <w:r>
+              <w:rPr>
+                <w:rFonts w:ascii="Times New Roman" w:hAnsi="Times New Roman" w:cs="Times New Roman"/>
+                <w:strike/>
                 <w:sz w:val="24"/>
                 <w:szCs w:val="24"/>
               </w:rPr>
@@ -218,13 +222,16 @@
               </w:tabs>
               <w:rPr>
                 <w:rFonts w:ascii="Times New Roman" w:hAnsi="Times New Roman" w:cs="Times New Roman"/>
-                <w:sz w:val="24"/>
-                <w:szCs w:val="24"/>
-              </w:rPr>
-            </w:pPr>
-            <w:r>
-              <w:rPr>
-                <w:rFonts w:ascii="Times New Roman" w:hAnsi="Times New Roman" w:cs="Times New Roman"/>
+                <w:strike/>
+                <w:sz w:val="24"/>
+                <w:szCs w:val="24"/>
+              </w:rPr>
+            </w:pPr>
+            <w:bookmarkStart w:id="0" w:name="_GoBack" w:colFirst="0" w:colLast="1"/>
+            <w:r>
+              <w:rPr>
+                <w:rFonts w:ascii="Times New Roman" w:hAnsi="Times New Roman" w:cs="Times New Roman"/>
+                <w:strike/>
                 <w:sz w:val="24"/>
                 <w:szCs w:val="24"/>
               </w:rPr>
@@ -243,17 +250,72 @@
               </w:tabs>
               <w:rPr>
                 <w:rFonts w:ascii="Times New Roman" w:hAnsi="Times New Roman" w:cs="Times New Roman"/>
-                <w:sz w:val="24"/>
-                <w:szCs w:val="24"/>
-              </w:rPr>
-            </w:pPr>
-            <w:r>
-              <w:rPr>
-                <w:rFonts w:ascii="Times New Roman" w:hAnsi="Times New Roman" w:cs="Times New Roman"/>
+                <w:strike/>
+                <w:sz w:val="24"/>
+                <w:szCs w:val="24"/>
+              </w:rPr>
+            </w:pPr>
+            <w:r>
+              <w:rPr>
+                <w:rFonts w:ascii="Times New Roman" w:hAnsi="Times New Roman" w:cs="Times New Roman"/>
+                <w:strike/>
                 <w:sz w:val="24"/>
                 <w:szCs w:val="24"/>
               </w:rPr>
               <w:t>Konturen, Körper weniger weich</w:t>
+            </w:r>
+          </w:p>
+        </w:tc>
+      </w:tr>
+      <w:bookmarkEnd w:id="0"/>
+      <w:tr>
+        <w:tc>
+          <w:tcPr>
+            <w:tcW w:w="4606" w:type="dxa"/>
+          </w:tcPr>
+          <w:p>
+            <w:pPr>
+              <w:tabs>
+                <w:tab w:val="left" w:pos="2925"/>
+              </w:tabs>
+              <w:rPr>
+                <w:rFonts w:ascii="Times New Roman" w:hAnsi="Times New Roman" w:cs="Times New Roman"/>
+                <w:sz w:val="24"/>
+                <w:szCs w:val="24"/>
+              </w:rPr>
+            </w:pPr>
+            <w:r>
+              <w:rPr>
+                <w:rFonts w:ascii="Times New Roman" w:hAnsi="Times New Roman" w:cs="Times New Roman"/>
+                <w:sz w:val="24"/>
+                <w:szCs w:val="24"/>
+              </w:rPr>
+              <w:t>Fire2.png</w:t>
+            </w:r>
+          </w:p>
+        </w:tc>
+        <w:tc>
+          <w:tcPr>
+            <w:tcW w:w="4606" w:type="dxa"/>
+          </w:tcPr>
+          <w:p>
+            <w:pPr>
+              <w:tabs>
+                <w:tab w:val="left" w:pos="2925"/>
+              </w:tabs>
+              <w:rPr>
+                <w:rFonts w:ascii="Times New Roman" w:hAnsi="Times New Roman" w:cs="Times New Roman"/>
+                <w:sz w:val="24"/>
+                <w:szCs w:val="24"/>
+              </w:rPr>
+            </w:pPr>
+            <w:r>
+              <w:rPr>
+                <w:rFonts w:ascii="Times New Roman" w:hAnsi="Times New Roman" w:cs="Times New Roman"/>
+                <w:sz w:val="24"/>
+                <w:szCs w:val="24"/>
+              </w:rPr>
+              <w:t>Konturen, Kette: Pixel transparent machen</w:t>
             </w:r>
           </w:p>
         </w:tc>
@@ -270,42 +332,46 @@
               </w:tabs>
               <w:rPr>
                 <w:rFonts w:ascii="Times New Roman" w:hAnsi="Times New Roman" w:cs="Times New Roman"/>
-                <w:sz w:val="24"/>
-                <w:szCs w:val="24"/>
-              </w:rPr>
-            </w:pPr>
-            <w:r>
-              <w:rPr>
-                <w:rFonts w:ascii="Times New Roman" w:hAnsi="Times New Roman" w:cs="Times New Roman"/>
-                <w:sz w:val="24"/>
-                <w:szCs w:val="24"/>
-              </w:rPr>
-              <w:t>Fire2.png</w:t>
-            </w:r>
-          </w:p>
-        </w:tc>
-        <w:tc>
-          <w:tcPr>
-            <w:tcW w:w="4606" w:type="dxa"/>
-          </w:tcPr>
-          <w:p>
-            <w:pPr>
-              <w:tabs>
-                <w:tab w:val="left" w:pos="2925"/>
-              </w:tabs>
-              <w:rPr>
-                <w:rFonts w:ascii="Times New Roman" w:hAnsi="Times New Roman" w:cs="Times New Roman"/>
-                <w:sz w:val="24"/>
-                <w:szCs w:val="24"/>
-              </w:rPr>
-            </w:pPr>
-            <w:r>
-              <w:rPr>
-                <w:rFonts w:ascii="Times New Roman" w:hAnsi="Times New Roman" w:cs="Times New Roman"/>
-                <w:sz w:val="24"/>
-                <w:szCs w:val="24"/>
-              </w:rPr>
-              <w:t>Konturen, Kette: Pixel transparent machen</w:t>
+                <w:strike/>
+                <w:sz w:val="24"/>
+                <w:szCs w:val="24"/>
+              </w:rPr>
+            </w:pPr>
+            <w:r>
+              <w:rPr>
+                <w:rFonts w:ascii="Times New Roman" w:hAnsi="Times New Roman" w:cs="Times New Roman"/>
+                <w:strike/>
+                <w:sz w:val="24"/>
+                <w:szCs w:val="24"/>
+              </w:rPr>
+              <w:t>Korb3.png</w:t>
+            </w:r>
+          </w:p>
+        </w:tc>
+        <w:tc>
+          <w:tcPr>
+            <w:tcW w:w="4606" w:type="dxa"/>
+          </w:tcPr>
+          <w:p>
+            <w:pPr>
+              <w:tabs>
+                <w:tab w:val="left" w:pos="2925"/>
+              </w:tabs>
+              <w:rPr>
+                <w:rFonts w:ascii="Times New Roman" w:hAnsi="Times New Roman" w:cs="Times New Roman"/>
+                <w:strike/>
+                <w:sz w:val="24"/>
+                <w:szCs w:val="24"/>
+              </w:rPr>
+            </w:pPr>
+            <w:r>
+              <w:rPr>
+                <w:rFonts w:ascii="Times New Roman" w:hAnsi="Times New Roman" w:cs="Times New Roman"/>
+                <w:strike/>
+                <w:sz w:val="24"/>
+                <w:szCs w:val="24"/>
+              </w:rPr>
+              <w:t>Weißen Strich unten löschen</w:t>
             </w:r>
           </w:p>
         </w:tc>
@@ -322,42 +388,46 @@
               </w:tabs>
               <w:rPr>
                 <w:rFonts w:ascii="Times New Roman" w:hAnsi="Times New Roman" w:cs="Times New Roman"/>
-                <w:sz w:val="24"/>
-                <w:szCs w:val="24"/>
-              </w:rPr>
-            </w:pPr>
-            <w:r>
-              <w:rPr>
-                <w:rFonts w:ascii="Times New Roman" w:hAnsi="Times New Roman" w:cs="Times New Roman"/>
-                <w:sz w:val="24"/>
-                <w:szCs w:val="24"/>
-              </w:rPr>
-              <w:t>Korb3.png</w:t>
-            </w:r>
-          </w:p>
-        </w:tc>
-        <w:tc>
-          <w:tcPr>
-            <w:tcW w:w="4606" w:type="dxa"/>
-          </w:tcPr>
-          <w:p>
-            <w:pPr>
-              <w:tabs>
-                <w:tab w:val="left" w:pos="2925"/>
-              </w:tabs>
-              <w:rPr>
-                <w:rFonts w:ascii="Times New Roman" w:hAnsi="Times New Roman" w:cs="Times New Roman"/>
-                <w:sz w:val="24"/>
-                <w:szCs w:val="24"/>
-              </w:rPr>
-            </w:pPr>
-            <w:r>
-              <w:rPr>
-                <w:rFonts w:ascii="Times New Roman" w:hAnsi="Times New Roman" w:cs="Times New Roman"/>
-                <w:sz w:val="24"/>
-                <w:szCs w:val="24"/>
-              </w:rPr>
-              <w:t>Weißen Strich unten löschen</w:t>
+                <w:strike/>
+                <w:sz w:val="24"/>
+                <w:szCs w:val="24"/>
+              </w:rPr>
+            </w:pPr>
+            <w:r>
+              <w:rPr>
+                <w:rFonts w:ascii="Times New Roman" w:hAnsi="Times New Roman" w:cs="Times New Roman"/>
+                <w:strike/>
+                <w:sz w:val="24"/>
+                <w:szCs w:val="24"/>
+              </w:rPr>
+              <w:t>Korb5.png</w:t>
+            </w:r>
+          </w:p>
+        </w:tc>
+        <w:tc>
+          <w:tcPr>
+            <w:tcW w:w="4606" w:type="dxa"/>
+          </w:tcPr>
+          <w:p>
+            <w:pPr>
+              <w:tabs>
+                <w:tab w:val="left" w:pos="2925"/>
+              </w:tabs>
+              <w:rPr>
+                <w:rFonts w:ascii="Times New Roman" w:hAnsi="Times New Roman" w:cs="Times New Roman"/>
+                <w:strike/>
+                <w:sz w:val="24"/>
+                <w:szCs w:val="24"/>
+              </w:rPr>
+            </w:pPr>
+            <w:r>
+              <w:rPr>
+                <w:rFonts w:ascii="Times New Roman" w:hAnsi="Times New Roman" w:cs="Times New Roman"/>
+                <w:strike/>
+                <w:sz w:val="24"/>
+                <w:szCs w:val="24"/>
+              </w:rPr>
+              <w:t>Konturen</w:t>
             </w:r>
           </w:p>
         </w:tc>
@@ -374,38 +444,42 @@
               </w:tabs>
               <w:rPr>
                 <w:rFonts w:ascii="Times New Roman" w:hAnsi="Times New Roman" w:cs="Times New Roman"/>
-                <w:sz w:val="24"/>
-                <w:szCs w:val="24"/>
-              </w:rPr>
-            </w:pPr>
-            <w:r>
-              <w:rPr>
-                <w:rFonts w:ascii="Times New Roman" w:hAnsi="Times New Roman" w:cs="Times New Roman"/>
-                <w:sz w:val="24"/>
-                <w:szCs w:val="24"/>
-              </w:rPr>
-              <w:t>Korb5.png</w:t>
-            </w:r>
-          </w:p>
-        </w:tc>
-        <w:tc>
-          <w:tcPr>
-            <w:tcW w:w="4606" w:type="dxa"/>
-          </w:tcPr>
-          <w:p>
-            <w:pPr>
-              <w:tabs>
-                <w:tab w:val="left" w:pos="2925"/>
-              </w:tabs>
-              <w:rPr>
-                <w:rFonts w:ascii="Times New Roman" w:hAnsi="Times New Roman" w:cs="Times New Roman"/>
-                <w:sz w:val="24"/>
-                <w:szCs w:val="24"/>
-              </w:rPr>
-            </w:pPr>
-            <w:r>
-              <w:rPr>
-                <w:rFonts w:ascii="Times New Roman" w:hAnsi="Times New Roman" w:cs="Times New Roman"/>
+                <w:strike/>
+                <w:sz w:val="24"/>
+                <w:szCs w:val="24"/>
+              </w:rPr>
+            </w:pPr>
+            <w:r>
+              <w:rPr>
+                <w:rFonts w:ascii="Times New Roman" w:hAnsi="Times New Roman" w:cs="Times New Roman"/>
+                <w:strike/>
+                <w:sz w:val="24"/>
+                <w:szCs w:val="24"/>
+              </w:rPr>
+              <w:t>Säule2.png</w:t>
+            </w:r>
+          </w:p>
+        </w:tc>
+        <w:tc>
+          <w:tcPr>
+            <w:tcW w:w="4606" w:type="dxa"/>
+          </w:tcPr>
+          <w:p>
+            <w:pPr>
+              <w:tabs>
+                <w:tab w:val="left" w:pos="2925"/>
+              </w:tabs>
+              <w:rPr>
+                <w:rFonts w:ascii="Times New Roman" w:hAnsi="Times New Roman" w:cs="Times New Roman"/>
+                <w:strike/>
+                <w:sz w:val="24"/>
+                <w:szCs w:val="24"/>
+              </w:rPr>
+            </w:pPr>
+            <w:r>
+              <w:rPr>
+                <w:rFonts w:ascii="Times New Roman" w:hAnsi="Times New Roman" w:cs="Times New Roman"/>
+                <w:strike/>
                 <w:sz w:val="24"/>
                 <w:szCs w:val="24"/>
               </w:rPr>
@@ -426,38 +500,42 @@
               </w:tabs>
               <w:rPr>
                 <w:rFonts w:ascii="Times New Roman" w:hAnsi="Times New Roman" w:cs="Times New Roman"/>
-                <w:sz w:val="24"/>
-                <w:szCs w:val="24"/>
-              </w:rPr>
-            </w:pPr>
-            <w:r>
-              <w:rPr>
-                <w:rFonts w:ascii="Times New Roman" w:hAnsi="Times New Roman" w:cs="Times New Roman"/>
-                <w:sz w:val="24"/>
-                <w:szCs w:val="24"/>
-              </w:rPr>
-              <w:t>Säule2.png</w:t>
-            </w:r>
-          </w:p>
-        </w:tc>
-        <w:tc>
-          <w:tcPr>
-            <w:tcW w:w="4606" w:type="dxa"/>
-          </w:tcPr>
-          <w:p>
-            <w:pPr>
-              <w:tabs>
-                <w:tab w:val="left" w:pos="2925"/>
-              </w:tabs>
-              <w:rPr>
-                <w:rFonts w:ascii="Times New Roman" w:hAnsi="Times New Roman" w:cs="Times New Roman"/>
-                <w:sz w:val="24"/>
-                <w:szCs w:val="24"/>
-              </w:rPr>
-            </w:pPr>
-            <w:r>
-              <w:rPr>
-                <w:rFonts w:ascii="Times New Roman" w:hAnsi="Times New Roman" w:cs="Times New Roman"/>
+                <w:strike/>
+                <w:sz w:val="24"/>
+                <w:szCs w:val="24"/>
+              </w:rPr>
+            </w:pPr>
+            <w:r>
+              <w:rPr>
+                <w:rFonts w:ascii="Times New Roman" w:hAnsi="Times New Roman" w:cs="Times New Roman"/>
+                <w:strike/>
+                <w:sz w:val="24"/>
+                <w:szCs w:val="24"/>
+              </w:rPr>
+              <w:t>Säule3.png</w:t>
+            </w:r>
+          </w:p>
+        </w:tc>
+        <w:tc>
+          <w:tcPr>
+            <w:tcW w:w="4606" w:type="dxa"/>
+          </w:tcPr>
+          <w:p>
+            <w:pPr>
+              <w:tabs>
+                <w:tab w:val="left" w:pos="2925"/>
+              </w:tabs>
+              <w:rPr>
+                <w:rFonts w:ascii="Times New Roman" w:hAnsi="Times New Roman" w:cs="Times New Roman"/>
+                <w:strike/>
+                <w:sz w:val="24"/>
+                <w:szCs w:val="24"/>
+              </w:rPr>
+            </w:pPr>
+            <w:r>
+              <w:rPr>
+                <w:rFonts w:ascii="Times New Roman" w:hAnsi="Times New Roman" w:cs="Times New Roman"/>
+                <w:strike/>
                 <w:sz w:val="24"/>
                 <w:szCs w:val="24"/>
               </w:rPr>
@@ -478,38 +556,42 @@
               </w:tabs>
               <w:rPr>
                 <w:rFonts w:ascii="Times New Roman" w:hAnsi="Times New Roman" w:cs="Times New Roman"/>
-                <w:sz w:val="24"/>
-                <w:szCs w:val="24"/>
-              </w:rPr>
-            </w:pPr>
-            <w:r>
-              <w:rPr>
-                <w:rFonts w:ascii="Times New Roman" w:hAnsi="Times New Roman" w:cs="Times New Roman"/>
-                <w:sz w:val="24"/>
-                <w:szCs w:val="24"/>
-              </w:rPr>
-              <w:t>Säule3.png</w:t>
-            </w:r>
-          </w:p>
-        </w:tc>
-        <w:tc>
-          <w:tcPr>
-            <w:tcW w:w="4606" w:type="dxa"/>
-          </w:tcPr>
-          <w:p>
-            <w:pPr>
-              <w:tabs>
-                <w:tab w:val="left" w:pos="2925"/>
-              </w:tabs>
-              <w:rPr>
-                <w:rFonts w:ascii="Times New Roman" w:hAnsi="Times New Roman" w:cs="Times New Roman"/>
-                <w:sz w:val="24"/>
-                <w:szCs w:val="24"/>
-              </w:rPr>
-            </w:pPr>
-            <w:r>
-              <w:rPr>
-                <w:rFonts w:ascii="Times New Roman" w:hAnsi="Times New Roman" w:cs="Times New Roman"/>
+                <w:strike/>
+                <w:sz w:val="24"/>
+                <w:szCs w:val="24"/>
+              </w:rPr>
+            </w:pPr>
+            <w:r>
+              <w:rPr>
+                <w:rFonts w:ascii="Times New Roman" w:hAnsi="Times New Roman" w:cs="Times New Roman"/>
+                <w:strike/>
+                <w:sz w:val="24"/>
+                <w:szCs w:val="24"/>
+              </w:rPr>
+              <w:t>Säule4.ong</w:t>
+            </w:r>
+          </w:p>
+        </w:tc>
+        <w:tc>
+          <w:tcPr>
+            <w:tcW w:w="4606" w:type="dxa"/>
+          </w:tcPr>
+          <w:p>
+            <w:pPr>
+              <w:tabs>
+                <w:tab w:val="left" w:pos="2925"/>
+              </w:tabs>
+              <w:rPr>
+                <w:rFonts w:ascii="Times New Roman" w:hAnsi="Times New Roman" w:cs="Times New Roman"/>
+                <w:strike/>
+                <w:sz w:val="24"/>
+                <w:szCs w:val="24"/>
+              </w:rPr>
+            </w:pPr>
+            <w:r>
+              <w:rPr>
+                <w:rFonts w:ascii="Times New Roman" w:hAnsi="Times New Roman" w:cs="Times New Roman"/>
+                <w:strike/>
                 <w:sz w:val="24"/>
                 <w:szCs w:val="24"/>
               </w:rPr>
@@ -530,42 +612,46 @@
               </w:tabs>
               <w:rPr>
                 <w:rFonts w:ascii="Times New Roman" w:hAnsi="Times New Roman" w:cs="Times New Roman"/>
-                <w:sz w:val="24"/>
-                <w:szCs w:val="24"/>
-              </w:rPr>
-            </w:pPr>
-            <w:r>
-              <w:rPr>
-                <w:rFonts w:ascii="Times New Roman" w:hAnsi="Times New Roman" w:cs="Times New Roman"/>
-                <w:sz w:val="24"/>
-                <w:szCs w:val="24"/>
-              </w:rPr>
-              <w:t>Säule4.ong</w:t>
-            </w:r>
-          </w:p>
-        </w:tc>
-        <w:tc>
-          <w:tcPr>
-            <w:tcW w:w="4606" w:type="dxa"/>
-          </w:tcPr>
-          <w:p>
-            <w:pPr>
-              <w:tabs>
-                <w:tab w:val="left" w:pos="2925"/>
-              </w:tabs>
-              <w:rPr>
-                <w:rFonts w:ascii="Times New Roman" w:hAnsi="Times New Roman" w:cs="Times New Roman"/>
-                <w:sz w:val="24"/>
-                <w:szCs w:val="24"/>
-              </w:rPr>
-            </w:pPr>
-            <w:r>
-              <w:rPr>
-                <w:rFonts w:ascii="Times New Roman" w:hAnsi="Times New Roman" w:cs="Times New Roman"/>
-                <w:sz w:val="24"/>
-                <w:szCs w:val="24"/>
-              </w:rPr>
-              <w:t>Konturen</w:t>
+                <w:strike/>
+                <w:sz w:val="24"/>
+                <w:szCs w:val="24"/>
+              </w:rPr>
+            </w:pPr>
+            <w:r>
+              <w:rPr>
+                <w:rFonts w:ascii="Times New Roman" w:hAnsi="Times New Roman" w:cs="Times New Roman"/>
+                <w:strike/>
+                <w:sz w:val="24"/>
+                <w:szCs w:val="24"/>
+              </w:rPr>
+              <w:t>Säule5.png</w:t>
+            </w:r>
+          </w:p>
+        </w:tc>
+        <w:tc>
+          <w:tcPr>
+            <w:tcW w:w="4606" w:type="dxa"/>
+          </w:tcPr>
+          <w:p>
+            <w:pPr>
+              <w:tabs>
+                <w:tab w:val="left" w:pos="2925"/>
+              </w:tabs>
+              <w:rPr>
+                <w:rFonts w:ascii="Times New Roman" w:hAnsi="Times New Roman" w:cs="Times New Roman"/>
+                <w:strike/>
+                <w:sz w:val="24"/>
+                <w:szCs w:val="24"/>
+              </w:rPr>
+            </w:pPr>
+            <w:r>
+              <w:rPr>
+                <w:rFonts w:ascii="Times New Roman" w:hAnsi="Times New Roman" w:cs="Times New Roman"/>
+                <w:strike/>
+                <w:sz w:val="24"/>
+                <w:szCs w:val="24"/>
+              </w:rPr>
+              <w:t>Pixel in der weißen Mitte löschen</w:t>
             </w:r>
           </w:p>
         </w:tc>
@@ -582,42 +668,46 @@
               </w:tabs>
               <w:rPr>
                 <w:rFonts w:ascii="Times New Roman" w:hAnsi="Times New Roman" w:cs="Times New Roman"/>
-                <w:sz w:val="24"/>
-                <w:szCs w:val="24"/>
-              </w:rPr>
-            </w:pPr>
-            <w:r>
-              <w:rPr>
-                <w:rFonts w:ascii="Times New Roman" w:hAnsi="Times New Roman" w:cs="Times New Roman"/>
-                <w:sz w:val="24"/>
-                <w:szCs w:val="24"/>
-              </w:rPr>
-              <w:t>Säule5.png</w:t>
-            </w:r>
-          </w:p>
-        </w:tc>
-        <w:tc>
-          <w:tcPr>
-            <w:tcW w:w="4606" w:type="dxa"/>
-          </w:tcPr>
-          <w:p>
-            <w:pPr>
-              <w:tabs>
-                <w:tab w:val="left" w:pos="2925"/>
-              </w:tabs>
-              <w:rPr>
-                <w:rFonts w:ascii="Times New Roman" w:hAnsi="Times New Roman" w:cs="Times New Roman"/>
-                <w:sz w:val="24"/>
-                <w:szCs w:val="24"/>
-              </w:rPr>
-            </w:pPr>
-            <w:r>
-              <w:rPr>
-                <w:rFonts w:ascii="Times New Roman" w:hAnsi="Times New Roman" w:cs="Times New Roman"/>
-                <w:sz w:val="24"/>
-                <w:szCs w:val="24"/>
-              </w:rPr>
-              <w:t>Pixel in der weißen Mitte löschen</w:t>
+                <w:strike/>
+                <w:sz w:val="24"/>
+                <w:szCs w:val="24"/>
+              </w:rPr>
+            </w:pPr>
+            <w:r>
+              <w:rPr>
+                <w:rFonts w:ascii="Times New Roman" w:hAnsi="Times New Roman" w:cs="Times New Roman"/>
+                <w:strike/>
+                <w:sz w:val="24"/>
+                <w:szCs w:val="24"/>
+              </w:rPr>
+              <w:t>Säule6.png</w:t>
+            </w:r>
+          </w:p>
+        </w:tc>
+        <w:tc>
+          <w:tcPr>
+            <w:tcW w:w="4606" w:type="dxa"/>
+          </w:tcPr>
+          <w:p>
+            <w:pPr>
+              <w:tabs>
+                <w:tab w:val="left" w:pos="2925"/>
+              </w:tabs>
+              <w:rPr>
+                <w:rFonts w:ascii="Times New Roman" w:hAnsi="Times New Roman" w:cs="Times New Roman"/>
+                <w:strike/>
+                <w:sz w:val="24"/>
+                <w:szCs w:val="24"/>
+              </w:rPr>
+            </w:pPr>
+            <w:r>
+              <w:rPr>
+                <w:rFonts w:ascii="Times New Roman" w:hAnsi="Times New Roman" w:cs="Times New Roman"/>
+                <w:strike/>
+                <w:sz w:val="24"/>
+                <w:szCs w:val="24"/>
+              </w:rPr>
+              <w:t>Konturen</w:t>
             </w:r>
           </w:p>
         </w:tc>
@@ -634,38 +724,42 @@
               </w:tabs>
               <w:rPr>
                 <w:rFonts w:ascii="Times New Roman" w:hAnsi="Times New Roman" w:cs="Times New Roman"/>
-                <w:sz w:val="24"/>
-                <w:szCs w:val="24"/>
-              </w:rPr>
-            </w:pPr>
-            <w:r>
-              <w:rPr>
-                <w:rFonts w:ascii="Times New Roman" w:hAnsi="Times New Roman" w:cs="Times New Roman"/>
-                <w:sz w:val="24"/>
-                <w:szCs w:val="24"/>
-              </w:rPr>
-              <w:t>Säule6.png</w:t>
-            </w:r>
-          </w:p>
-        </w:tc>
-        <w:tc>
-          <w:tcPr>
-            <w:tcW w:w="4606" w:type="dxa"/>
-          </w:tcPr>
-          <w:p>
-            <w:pPr>
-              <w:tabs>
-                <w:tab w:val="left" w:pos="2925"/>
-              </w:tabs>
-              <w:rPr>
-                <w:rFonts w:ascii="Times New Roman" w:hAnsi="Times New Roman" w:cs="Times New Roman"/>
-                <w:sz w:val="24"/>
-                <w:szCs w:val="24"/>
-              </w:rPr>
-            </w:pPr>
-            <w:r>
-              <w:rPr>
-                <w:rFonts w:ascii="Times New Roman" w:hAnsi="Times New Roman" w:cs="Times New Roman"/>
+                <w:strike/>
+                <w:sz w:val="24"/>
+                <w:szCs w:val="24"/>
+              </w:rPr>
+            </w:pPr>
+            <w:r>
+              <w:rPr>
+                <w:rFonts w:ascii="Times New Roman" w:hAnsi="Times New Roman" w:cs="Times New Roman"/>
+                <w:strike/>
+                <w:sz w:val="24"/>
+                <w:szCs w:val="24"/>
+              </w:rPr>
+              <w:t>Säule8.png</w:t>
+            </w:r>
+          </w:p>
+        </w:tc>
+        <w:tc>
+          <w:tcPr>
+            <w:tcW w:w="4606" w:type="dxa"/>
+          </w:tcPr>
+          <w:p>
+            <w:pPr>
+              <w:tabs>
+                <w:tab w:val="left" w:pos="2925"/>
+              </w:tabs>
+              <w:rPr>
+                <w:rFonts w:ascii="Times New Roman" w:hAnsi="Times New Roman" w:cs="Times New Roman"/>
+                <w:strike/>
+                <w:sz w:val="24"/>
+                <w:szCs w:val="24"/>
+              </w:rPr>
+            </w:pPr>
+            <w:r>
+              <w:rPr>
+                <w:rFonts w:ascii="Times New Roman" w:hAnsi="Times New Roman" w:cs="Times New Roman"/>
+                <w:strike/>
                 <w:sz w:val="24"/>
                 <w:szCs w:val="24"/>
               </w:rPr>
@@ -686,38 +780,42 @@
               </w:tabs>
               <w:rPr>
                 <w:rFonts w:ascii="Times New Roman" w:hAnsi="Times New Roman" w:cs="Times New Roman"/>
-                <w:sz w:val="24"/>
-                <w:szCs w:val="24"/>
-              </w:rPr>
-            </w:pPr>
-            <w:r>
-              <w:rPr>
-                <w:rFonts w:ascii="Times New Roman" w:hAnsi="Times New Roman" w:cs="Times New Roman"/>
-                <w:sz w:val="24"/>
-                <w:szCs w:val="24"/>
-              </w:rPr>
-              <w:t>Säule8.png</w:t>
-            </w:r>
-          </w:p>
-        </w:tc>
-        <w:tc>
-          <w:tcPr>
-            <w:tcW w:w="4606" w:type="dxa"/>
-          </w:tcPr>
-          <w:p>
-            <w:pPr>
-              <w:tabs>
-                <w:tab w:val="left" w:pos="2925"/>
-              </w:tabs>
-              <w:rPr>
-                <w:rFonts w:ascii="Times New Roman" w:hAnsi="Times New Roman" w:cs="Times New Roman"/>
-                <w:sz w:val="24"/>
-                <w:szCs w:val="24"/>
-              </w:rPr>
-            </w:pPr>
-            <w:r>
-              <w:rPr>
-                <w:rFonts w:ascii="Times New Roman" w:hAnsi="Times New Roman" w:cs="Times New Roman"/>
+                <w:strike/>
+                <w:sz w:val="24"/>
+                <w:szCs w:val="24"/>
+              </w:rPr>
+            </w:pPr>
+            <w:r>
+              <w:rPr>
+                <w:rFonts w:ascii="Times New Roman" w:hAnsi="Times New Roman" w:cs="Times New Roman"/>
+                <w:strike/>
+                <w:sz w:val="24"/>
+                <w:szCs w:val="24"/>
+              </w:rPr>
+              <w:t>Säule9.png</w:t>
+            </w:r>
+          </w:p>
+        </w:tc>
+        <w:tc>
+          <w:tcPr>
+            <w:tcW w:w="4606" w:type="dxa"/>
+          </w:tcPr>
+          <w:p>
+            <w:pPr>
+              <w:tabs>
+                <w:tab w:val="left" w:pos="2925"/>
+              </w:tabs>
+              <w:rPr>
+                <w:rFonts w:ascii="Times New Roman" w:hAnsi="Times New Roman" w:cs="Times New Roman"/>
+                <w:strike/>
+                <w:sz w:val="24"/>
+                <w:szCs w:val="24"/>
+              </w:rPr>
+            </w:pPr>
+            <w:r>
+              <w:rPr>
+                <w:rFonts w:ascii="Times New Roman" w:hAnsi="Times New Roman" w:cs="Times New Roman"/>
+                <w:strike/>
                 <w:sz w:val="24"/>
                 <w:szCs w:val="24"/>
               </w:rPr>
@@ -738,42 +836,57 @@
               </w:tabs>
               <w:rPr>
                 <w:rFonts w:ascii="Times New Roman" w:hAnsi="Times New Roman" w:cs="Times New Roman"/>
-                <w:sz w:val="24"/>
-                <w:szCs w:val="24"/>
-              </w:rPr>
-            </w:pPr>
-            <w:r>
-              <w:rPr>
-                <w:rFonts w:ascii="Times New Roman" w:hAnsi="Times New Roman" w:cs="Times New Roman"/>
-                <w:sz w:val="24"/>
-                <w:szCs w:val="24"/>
-              </w:rPr>
-              <w:t>Säule9.png</w:t>
-            </w:r>
-          </w:p>
-        </w:tc>
-        <w:tc>
-          <w:tcPr>
-            <w:tcW w:w="4606" w:type="dxa"/>
-          </w:tcPr>
-          <w:p>
-            <w:pPr>
-              <w:tabs>
-                <w:tab w:val="left" w:pos="2925"/>
-              </w:tabs>
-              <w:rPr>
-                <w:rFonts w:ascii="Times New Roman" w:hAnsi="Times New Roman" w:cs="Times New Roman"/>
-                <w:sz w:val="24"/>
-                <w:szCs w:val="24"/>
-              </w:rPr>
-            </w:pPr>
-            <w:r>
-              <w:rPr>
-                <w:rFonts w:ascii="Times New Roman" w:hAnsi="Times New Roman" w:cs="Times New Roman"/>
-                <w:sz w:val="24"/>
-                <w:szCs w:val="24"/>
-              </w:rPr>
-              <w:t>Konturen</w:t>
+                <w:strike/>
+                <w:sz w:val="24"/>
+                <w:szCs w:val="24"/>
+              </w:rPr>
+            </w:pPr>
+            <w:r>
+              <w:rPr>
+                <w:rFonts w:ascii="Times New Roman" w:hAnsi="Times New Roman" w:cs="Times New Roman"/>
+                <w:strike/>
+                <w:sz w:val="24"/>
+                <w:szCs w:val="24"/>
+              </w:rPr>
+              <w:t>Troch1.png</w:t>
+            </w:r>
+          </w:p>
+        </w:tc>
+        <w:tc>
+          <w:tcPr>
+            <w:tcW w:w="4606" w:type="dxa"/>
+          </w:tcPr>
+          <w:p>
+            <w:pPr>
+              <w:tabs>
+                <w:tab w:val="left" w:pos="2925"/>
+              </w:tabs>
+              <w:rPr>
+                <w:rFonts w:ascii="Times New Roman" w:hAnsi="Times New Roman" w:cs="Times New Roman"/>
+                <w:strike/>
+                <w:sz w:val="24"/>
+                <w:szCs w:val="24"/>
+              </w:rPr>
+            </w:pPr>
+            <w:proofErr w:type="spellStart"/>
+            <w:r>
+              <w:rPr>
+                <w:rFonts w:ascii="Times New Roman" w:hAnsi="Times New Roman" w:cs="Times New Roman"/>
+                <w:strike/>
+                <w:sz w:val="24"/>
+                <w:szCs w:val="24"/>
+              </w:rPr>
+              <w:t>Seitl</w:t>
+            </w:r>
+            <w:proofErr w:type="spellEnd"/>
+            <w:r>
+              <w:rPr>
+                <w:rFonts w:ascii="Times New Roman" w:hAnsi="Times New Roman" w:cs="Times New Roman"/>
+                <w:strike/>
+                <w:sz w:val="24"/>
+                <w:szCs w:val="24"/>
+              </w:rPr>
+              <w:t>./ isometrische Ansicht ungeeignet</w:t>
             </w:r>
           </w:p>
         </w:tc>
@@ -790,52 +903,46 @@
               </w:tabs>
               <w:rPr>
                 <w:rFonts w:ascii="Times New Roman" w:hAnsi="Times New Roman" w:cs="Times New Roman"/>
-                <w:sz w:val="24"/>
-                <w:szCs w:val="24"/>
-              </w:rPr>
-            </w:pPr>
-            <w:r>
-              <w:rPr>
-                <w:rFonts w:ascii="Times New Roman" w:hAnsi="Times New Roman" w:cs="Times New Roman"/>
-                <w:sz w:val="24"/>
-                <w:szCs w:val="24"/>
-              </w:rPr>
-              <w:t>Troch1.png</w:t>
-            </w:r>
-          </w:p>
-        </w:tc>
-        <w:tc>
-          <w:tcPr>
-            <w:tcW w:w="4606" w:type="dxa"/>
-          </w:tcPr>
-          <w:p>
-            <w:pPr>
-              <w:tabs>
-                <w:tab w:val="left" w:pos="2925"/>
-              </w:tabs>
-              <w:rPr>
-                <w:rFonts w:ascii="Times New Roman" w:hAnsi="Times New Roman" w:cs="Times New Roman"/>
-                <w:sz w:val="24"/>
-                <w:szCs w:val="24"/>
-              </w:rPr>
-            </w:pPr>
-            <w:proofErr w:type="spellStart"/>
-            <w:r>
-              <w:rPr>
-                <w:rFonts w:ascii="Times New Roman" w:hAnsi="Times New Roman" w:cs="Times New Roman"/>
-                <w:sz w:val="24"/>
-                <w:szCs w:val="24"/>
-              </w:rPr>
-              <w:t>Seitl</w:t>
-            </w:r>
-            <w:proofErr w:type="spellEnd"/>
-            <w:r>
-              <w:rPr>
-                <w:rFonts w:ascii="Times New Roman" w:hAnsi="Times New Roman" w:cs="Times New Roman"/>
-                <w:sz w:val="24"/>
-                <w:szCs w:val="24"/>
-              </w:rPr>
-              <w:t>./ isometrische Ansicht ungeeignet</w:t>
+                <w:strike/>
+                <w:sz w:val="24"/>
+                <w:szCs w:val="24"/>
+              </w:rPr>
+            </w:pPr>
+            <w:r>
+              <w:rPr>
+                <w:rFonts w:ascii="Times New Roman" w:hAnsi="Times New Roman" w:cs="Times New Roman"/>
+                <w:strike/>
+                <w:sz w:val="24"/>
+                <w:szCs w:val="24"/>
+              </w:rPr>
+              <w:t>Torch1-2.png</w:t>
+            </w:r>
+          </w:p>
+        </w:tc>
+        <w:tc>
+          <w:tcPr>
+            <w:tcW w:w="4606" w:type="dxa"/>
+          </w:tcPr>
+          <w:p>
+            <w:pPr>
+              <w:tabs>
+                <w:tab w:val="left" w:pos="2925"/>
+              </w:tabs>
+              <w:rPr>
+                <w:rFonts w:ascii="Times New Roman" w:hAnsi="Times New Roman" w:cs="Times New Roman"/>
+                <w:strike/>
+                <w:sz w:val="24"/>
+                <w:szCs w:val="24"/>
+              </w:rPr>
+            </w:pPr>
+            <w:r>
+              <w:rPr>
+                <w:rFonts w:ascii="Times New Roman" w:hAnsi="Times New Roman" w:cs="Times New Roman"/>
+                <w:strike/>
+                <w:sz w:val="24"/>
+                <w:szCs w:val="24"/>
+              </w:rPr>
+              <w:t>s.o.</w:t>
             </w:r>
           </w:p>
         </w:tc>
@@ -852,65 +959,15 @@
               </w:tabs>
               <w:rPr>
                 <w:rFonts w:ascii="Times New Roman" w:hAnsi="Times New Roman" w:cs="Times New Roman"/>
-                <w:sz w:val="24"/>
-                <w:szCs w:val="24"/>
-              </w:rPr>
-            </w:pPr>
-            <w:r>
-              <w:rPr>
-                <w:rFonts w:ascii="Times New Roman" w:hAnsi="Times New Roman" w:cs="Times New Roman"/>
-                <w:sz w:val="24"/>
-                <w:szCs w:val="24"/>
-              </w:rPr>
-              <w:t>Torch1-2.png</w:t>
-            </w:r>
-          </w:p>
-        </w:tc>
-        <w:tc>
-          <w:tcPr>
-            <w:tcW w:w="4606" w:type="dxa"/>
-          </w:tcPr>
-          <w:p>
-            <w:pPr>
-              <w:tabs>
-                <w:tab w:val="left" w:pos="2925"/>
-              </w:tabs>
-              <w:rPr>
-                <w:rFonts w:ascii="Times New Roman" w:hAnsi="Times New Roman" w:cs="Times New Roman"/>
-                <w:sz w:val="24"/>
-                <w:szCs w:val="24"/>
-              </w:rPr>
-            </w:pPr>
-            <w:r>
-              <w:rPr>
-                <w:rFonts w:ascii="Times New Roman" w:hAnsi="Times New Roman" w:cs="Times New Roman"/>
-                <w:sz w:val="24"/>
-                <w:szCs w:val="24"/>
-              </w:rPr>
-              <w:t>s.o.</w:t>
-            </w:r>
-          </w:p>
-        </w:tc>
-      </w:tr>
-      <w:tr>
-        <w:tc>
-          <w:tcPr>
-            <w:tcW w:w="4606" w:type="dxa"/>
-          </w:tcPr>
-          <w:p>
-            <w:pPr>
-              <w:tabs>
-                <w:tab w:val="left" w:pos="2925"/>
-              </w:tabs>
-              <w:rPr>
-                <w:rFonts w:ascii="Times New Roman" w:hAnsi="Times New Roman" w:cs="Times New Roman"/>
-                <w:sz w:val="24"/>
-                <w:szCs w:val="24"/>
-              </w:rPr>
-            </w:pPr>
-            <w:r>
-              <w:rPr>
-                <w:rFonts w:ascii="Times New Roman" w:hAnsi="Times New Roman" w:cs="Times New Roman"/>
+                <w:strike/>
+                <w:sz w:val="24"/>
+                <w:szCs w:val="24"/>
+              </w:rPr>
+            </w:pPr>
+            <w:r>
+              <w:rPr>
+                <w:rFonts w:ascii="Times New Roman" w:hAnsi="Times New Roman" w:cs="Times New Roman"/>
+                <w:strike/>
                 <w:sz w:val="24"/>
                 <w:szCs w:val="24"/>
               </w:rPr>
@@ -929,13 +986,15 @@
               </w:tabs>
               <w:rPr>
                 <w:rFonts w:ascii="Times New Roman" w:hAnsi="Times New Roman" w:cs="Times New Roman"/>
-                <w:sz w:val="24"/>
-                <w:szCs w:val="24"/>
-              </w:rPr>
-            </w:pPr>
-            <w:r>
-              <w:rPr>
-                <w:rFonts w:ascii="Times New Roman" w:hAnsi="Times New Roman" w:cs="Times New Roman"/>
+                <w:strike/>
+                <w:sz w:val="24"/>
+                <w:szCs w:val="24"/>
+              </w:rPr>
+            </w:pPr>
+            <w:r>
+              <w:rPr>
+                <w:rFonts w:ascii="Times New Roman" w:hAnsi="Times New Roman" w:cs="Times New Roman"/>
+                <w:strike/>
                 <w:sz w:val="24"/>
                 <w:szCs w:val="24"/>
               </w:rPr>
@@ -1036,8 +1095,6 @@
         </w:rPr>
         <w:t>Berlin, den 14.06.2019</w:t>
       </w:r>
-      <w:bookmarkStart w:id="0" w:name="_GoBack"/>
-      <w:bookmarkEnd w:id="0"/>
     </w:p>
     <w:sectPr>
       <w:headerReference w:type="default" r:id="rId7"/>
@@ -1091,6 +1148,7 @@
         <w:docPartUnique/>
       </w:docPartObj>
     </w:sdtPr>
+    <w:sdtEndPr/>
     <w:sdtContent>
       <w:p>
         <w:pPr>
@@ -1492,6 +1550,36 @@
       </w:tblBorders>
     </w:tblPr>
   </w:style>
+  <w:style w:type="paragraph" w:styleId="Sprechblasentext">
+    <w:name w:val="Balloon Text"/>
+    <w:basedOn w:val="Standard"/>
+    <w:link w:val="SprechblasentextZchn"/>
+    <w:uiPriority w:val="99"/>
+    <w:semiHidden/>
+    <w:unhideWhenUsed/>
+    <w:rsid w:val="00CA697B"/>
+    <w:pPr>
+      <w:spacing w:after="0" w:line="240" w:lineRule="auto"/>
+    </w:pPr>
+    <w:rPr>
+      <w:rFonts w:ascii="Tahoma" w:hAnsi="Tahoma" w:cs="Tahoma"/>
+      <w:sz w:val="16"/>
+      <w:szCs w:val="16"/>
+    </w:rPr>
+  </w:style>
+  <w:style w:type="character" w:customStyle="1" w:styleId="SprechblasentextZchn">
+    <w:name w:val="Sprechblasentext Zchn"/>
+    <w:basedOn w:val="Absatz-Standardschriftart"/>
+    <w:link w:val="Sprechblasentext"/>
+    <w:uiPriority w:val="99"/>
+    <w:semiHidden/>
+    <w:rsid w:val="00CA697B"/>
+    <w:rPr>
+      <w:rFonts w:ascii="Tahoma" w:hAnsi="Tahoma" w:cs="Tahoma"/>
+      <w:sz w:val="16"/>
+      <w:szCs w:val="16"/>
+    </w:rPr>
+  </w:style>
 </w:styles>
 </file>
 
@@ -1744,6 +1832,36 @@
         <w:insideV w:val="single" w:sz="4" w:space="0" w:color="auto"/>
       </w:tblBorders>
     </w:tblPr>
+  </w:style>
+  <w:style w:type="paragraph" w:styleId="Sprechblasentext">
+    <w:name w:val="Balloon Text"/>
+    <w:basedOn w:val="Standard"/>
+    <w:link w:val="SprechblasentextZchn"/>
+    <w:uiPriority w:val="99"/>
+    <w:semiHidden/>
+    <w:unhideWhenUsed/>
+    <w:rsid w:val="00CA697B"/>
+    <w:pPr>
+      <w:spacing w:after="0" w:line="240" w:lineRule="auto"/>
+    </w:pPr>
+    <w:rPr>
+      <w:rFonts w:ascii="Tahoma" w:hAnsi="Tahoma" w:cs="Tahoma"/>
+      <w:sz w:val="16"/>
+      <w:szCs w:val="16"/>
+    </w:rPr>
+  </w:style>
+  <w:style w:type="character" w:customStyle="1" w:styleId="SprechblasentextZchn">
+    <w:name w:val="Sprechblasentext Zchn"/>
+    <w:basedOn w:val="Absatz-Standardschriftart"/>
+    <w:link w:val="Sprechblasentext"/>
+    <w:uiPriority w:val="99"/>
+    <w:semiHidden/>
+    <w:rsid w:val="00CA697B"/>
+    <w:rPr>
+      <w:rFonts w:ascii="Tahoma" w:hAnsi="Tahoma" w:cs="Tahoma"/>
+      <w:sz w:val="16"/>
+      <w:szCs w:val="16"/>
+    </w:rPr>
   </w:style>
 </w:styles>
 </file>

</xml_diff>